<commit_message>
Update Answer 5 Answer Sheet
</commit_message>
<xml_diff>
--- a/Answer Sheet.docx
+++ b/Answer Sheet.docx
@@ -62,12 +62,12 @@
         <w:tblLook w:val="04A0" w:firstRow="1" w:lastRow="0" w:firstColumn="1" w:lastColumn="0" w:noHBand="0" w:noVBand="1"/>
       </w:tblPr>
       <w:tblGrid>
-        <w:gridCol w:w="1490"/>
-        <w:gridCol w:w="1486"/>
+        <w:gridCol w:w="1488"/>
+        <w:gridCol w:w="1496"/>
         <w:gridCol w:w="1570"/>
-        <w:gridCol w:w="1493"/>
-        <w:gridCol w:w="1490"/>
+        <w:gridCol w:w="1491"/>
         <w:gridCol w:w="1487"/>
+        <w:gridCol w:w="1484"/>
       </w:tblGrid>
       <w:tr>
         <w:tc>
@@ -227,7 +227,10 @@
               <w:t xml:space="preserve">, </w:t>
             </w:r>
             <w:r>
-              <w:t>17</w:t>
+              <w:t>1</w:t>
+            </w:r>
+            <w:r>
+              <w:t>6</w:t>
             </w:r>
           </w:p>
           <w:p>
@@ -550,7 +553,7 @@
           </w:tcPr>
           <w:p>
             <w:r>
-              <w:t>Age</w:t>
+              <w:t>Location &amp; age</w:t>
             </w:r>
           </w:p>
         </w:tc>
@@ -560,6 +563,11 @@
           </w:tcPr>
           <w:p>
             <w:r>
+              <w:t>Urban||Rural,</w:t>
+            </w:r>
+          </w:p>
+          <w:p>
+            <w:r>
               <w:t>Age &gt;= 50</w:t>
             </w:r>
           </w:p>
@@ -570,7 +578,12 @@
           </w:tcPr>
           <w:p>
             <w:r>
-              <w:t>60</w:t>
+              <w:t>Urban,60</w:t>
+            </w:r>
+          </w:p>
+          <w:p>
+            <w:r>
+              <w:t>Rural, 60</w:t>
             </w:r>
           </w:p>
         </w:tc>
@@ -599,6 +612,11 @@
               <w:t>Age &lt; 50</w:t>
             </w:r>
           </w:p>
+          <w:p>
+            <w:r>
+              <w:t>Other location</w:t>
+            </w:r>
+          </w:p>
         </w:tc>
         <w:tc>
           <w:tcPr>
@@ -606,7 +624,20 @@
           </w:tcPr>
           <w:p>
             <w:r>
-              <w:t>49</w:t>
+              <w:t>Rural 49</w:t>
+            </w:r>
+          </w:p>
+          <w:p>
+            <w:r>
+              <w:t>Urban</w:t>
+            </w:r>
+            <w:r>
+              <w:t xml:space="preserve"> 49</w:t>
+            </w:r>
+          </w:p>
+          <w:p>
+            <w:r>
+              <w:t>Cat 65</w:t>
             </w:r>
           </w:p>
         </w:tc>
@@ -680,13 +711,8 @@
     <w:pPr>
       <w:pStyle w:val="Header"/>
     </w:pPr>
-    <w:proofErr w:type="spellStart"/>
     <w:r>
-      <w:t>Meftah</w:t>
-    </w:r>
-    <w:proofErr w:type="spellEnd"/>
-    <w:r>
-      <w:t xml:space="preserve"> Sofian</w:t>
+      <w:t>Meftah Sofian</w:t>
     </w:r>
     <w:r>
       <w:t>e</w:t>

</xml_diff>

<commit_message>
New Update Question 5
</commit_message>
<xml_diff>
--- a/Answer Sheet.docx
+++ b/Answer Sheet.docx
@@ -593,6 +593,9 @@
           </w:tcPr>
           <w:p>
             <w:r>
+              <w:t xml:space="preserve">Urban </w:t>
+            </w:r>
+            <w:r>
               <w:t>49</w:t>
             </w:r>
             <w:r>
@@ -600,6 +603,14 @@
             </w:r>
             <w:r>
               <w:t>50</w:t>
+            </w:r>
+          </w:p>
+          <w:p>
+            <w:r>
+              <w:t>Rural</w:t>
+            </w:r>
+            <w:r>
+              <w:t xml:space="preserve"> 49/50</w:t>
             </w:r>
           </w:p>
         </w:tc>

</xml_diff>